<commit_message>
Added the new reports for Student 5
</commit_message>
<xml_diff>
--- a/reports/Student #5/05 - Requirements - Student #5.docx
+++ b/reports/Student #5/05 - Requirements - Student #5.docx
@@ -139,6 +139,7 @@
                 <w15:appearance w15:val="hidden"/>
                 <w:text/>
               </w:sdtPr>
+              <w:sdtEndPr/>
               <w:sdtContent>
                 <w:r>
                   <w:rPr>
@@ -220,6 +221,7 @@
                 <w15:appearance w15:val="hidden"/>
                 <w:text/>
               </w:sdtPr>
+              <w:sdtEndPr/>
               <w:sdtContent>
                 <w:r>
                   <w:rPr>
@@ -348,6 +350,7 @@
                 <w15:appearance w15:val="hidden"/>
                 <w:text/>
               </w:sdtPr>
+              <w:sdtEndPr/>
               <w:sdtContent>
                 <w:r>
                   <w:rPr>
@@ -412,6 +415,7 @@
                 <w15:appearance w15:val="hidden"/>
                 <w:text/>
               </w:sdtPr>
+              <w:sdtEndPr/>
               <w:sdtContent>
                 <w:r>
                   <w:rPr>
@@ -476,6 +480,7 @@
                 <w15:appearance w15:val="hidden"/>
                 <w:text/>
               </w:sdtPr>
+              <w:sdtEndPr/>
               <w:sdtContent>
                 <w:r>
                   <w:rPr>
@@ -559,6 +564,7 @@
                 <w15:appearance w15:val="hidden"/>
                 <w:text/>
               </w:sdtPr>
+              <w:sdtEndPr/>
               <w:sdtContent>
                 <w:r>
                   <w:rPr>
@@ -808,6 +814,7 @@
           <w15:appearance w15:val="hidden"/>
           <w:text/>
         </w:sdtPr>
+        <w:sdtEndPr/>
         <w:sdtContent>
           <w:r>
             <w:t xml:space="preserve"> </w:t>
@@ -919,6 +926,7 @@
           <w15:appearance w15:val="hidden"/>
           <w:text/>
         </w:sdtPr>
+        <w:sdtEndPr/>
         <w:sdtContent>
           <w:r>
             <w:t xml:space="preserve">  https://github.com/orgs/DP2-2024-2025-C1-009/projects/2/views/1?filterQuery=jaimegoomez  </w:t>
@@ -1225,9 +1233,13 @@
           <w15:appearance w15:val="hidden"/>
           <w:text/>
         </w:sdtPr>
+        <w:sdtEndPr/>
         <w:sdtContent>
           <w:r>
-            <w:t xml:space="preserve">    </w:t>
+            <w:t>x</w:t>
+          </w:r>
+          <w:r>
+            <w:t xml:space="preserve"> </w:t>
           </w:r>
         </w:sdtContent>
       </w:sdt>
@@ -1386,9 +1398,16 @@
           <w15:appearance w15:val="hidden"/>
           <w:text/>
         </w:sdtPr>
+        <w:sdtEndPr/>
         <w:sdtContent>
           <w:r>
-            <w:t xml:space="preserve">    </w:t>
+            <w:t xml:space="preserve"> </w:t>
+          </w:r>
+          <w:r>
+            <w:t>x</w:t>
+          </w:r>
+          <w:r>
+            <w:t xml:space="preserve">  </w:t>
           </w:r>
         </w:sdtContent>
       </w:sdt>
@@ -1527,9 +1546,16 @@
           </w:placeholder>
           <w:text/>
         </w:sdtPr>
+        <w:sdtEndPr/>
         <w:sdtContent>
           <w:r>
-            <w:t xml:space="preserve">    </w:t>
+            <w:t xml:space="preserve"> </w:t>
+          </w:r>
+          <w:r>
+            <w:t>x</w:t>
+          </w:r>
+          <w:r>
+            <w:t xml:space="preserve"> </w:t>
           </w:r>
         </w:sdtContent>
       </w:sdt>
@@ -1760,9 +1786,16 @@
           <w15:appearance w15:val="hidden"/>
           <w:text/>
         </w:sdtPr>
+        <w:sdtEndPr/>
         <w:sdtContent>
           <w:r>
-            <w:t xml:space="preserve">    </w:t>
+            <w:t xml:space="preserve"> </w:t>
+          </w:r>
+          <w:r>
+            <w:t>x</w:t>
+          </w:r>
+          <w:r>
+            <w:t xml:space="preserve">  </w:t>
           </w:r>
         </w:sdtContent>
       </w:sdt>
@@ -1811,9 +1844,16 @@
           <w15:appearance w15:val="hidden"/>
           <w:text/>
         </w:sdtPr>
+        <w:sdtEndPr/>
         <w:sdtContent>
           <w:r>
-            <w:t xml:space="preserve">    </w:t>
+            <w:t xml:space="preserve"> </w:t>
+          </w:r>
+          <w:r>
+            <w:t>x</w:t>
+          </w:r>
+          <w:r>
+            <w:t xml:space="preserve">  </w:t>
           </w:r>
         </w:sdtContent>
       </w:sdt>
@@ -2070,6 +2110,7 @@
           <w15:appearance w15:val="hidden"/>
           <w:text/>
         </w:sdtPr>
+        <w:sdtEndPr/>
         <w:sdtContent>
           <w:r>
             <w:t xml:space="preserve">    </w:t>
@@ -2159,6 +2200,7 @@
           <w15:appearance w15:val="hidden"/>
           <w:text/>
         </w:sdtPr>
+        <w:sdtEndPr/>
         <w:sdtContent>
           <w:r>
             <w:t xml:space="preserve">    </w:t>
@@ -2270,6 +2312,7 @@
           <w15:appearance w15:val="hidden"/>
           <w:text/>
         </w:sdtPr>
+        <w:sdtEndPr/>
         <w:sdtContent>
           <w:r>
             <w:t xml:space="preserve">    </w:t>
@@ -2358,6 +2401,7 @@
           <w15:appearance w15:val="hidden"/>
           <w:text/>
         </w:sdtPr>
+        <w:sdtEndPr/>
         <w:sdtContent>
           <w:r>
             <w:t xml:space="preserve">    </w:t>
@@ -2466,6 +2510,7 @@
           </w:placeholder>
           <w:text/>
         </w:sdtPr>
+        <w:sdtEndPr/>
         <w:sdtContent>
           <w:r>
             <w:t xml:space="preserve">    </w:t>
@@ -2520,6 +2565,7 @@
           <w15:appearance w15:val="hidden"/>
           <w:text/>
         </w:sdtPr>
+        <w:sdtEndPr/>
         <w:sdtContent>
           <w:r>
             <w:t xml:space="preserve">    </w:t>
@@ -2553,6 +2599,7 @@
           </w:placeholder>
           <w:text/>
         </w:sdtPr>
+        <w:sdtEndPr/>
         <w:sdtContent>
           <w:r>
             <w:t xml:space="preserve">    </w:t>
@@ -3018,6 +3065,7 @@
           <w15:appearance w15:val="hidden"/>
           <w:text/>
         </w:sdtPr>
+        <w:sdtEndPr/>
         <w:sdtContent>
           <w:r>
             <w:rPr>
@@ -3159,6 +3207,7 @@
           <w15:appearance w15:val="hidden"/>
           <w:text/>
         </w:sdtPr>
+        <w:sdtEndPr/>
         <w:sdtContent>
           <w:r>
             <w:t xml:space="preserve">    </w:t>
@@ -3308,6 +3357,7 @@
           <w15:appearance w15:val="hidden"/>
           <w:text/>
         </w:sdtPr>
+        <w:sdtEndPr/>
         <w:sdtContent>
           <w:r>
             <w:t xml:space="preserve">    </w:t>
@@ -3370,6 +3420,7 @@
           <w15:appearance w15:val="hidden"/>
           <w:text/>
         </w:sdtPr>
+        <w:sdtEndPr/>
         <w:sdtContent>
           <w:r>
             <w:t xml:space="preserve">    </w:t>
@@ -3449,6 +3500,7 @@
           <w15:appearance w15:val="hidden"/>
           <w:text/>
         </w:sdtPr>
+        <w:sdtEndPr/>
         <w:sdtContent>
           <w:r>
             <w:t xml:space="preserve">    </w:t>
@@ -3508,6 +3560,7 @@
           <w15:appearance w15:val="hidden"/>
           <w:text/>
         </w:sdtPr>
+        <w:sdtEndPr/>
         <w:sdtContent>
           <w:r>
             <w:t xml:space="preserve">    </w:t>
@@ -3630,6 +3683,7 @@
           </w:placeholder>
           <w:text/>
         </w:sdtPr>
+        <w:sdtEndPr/>
         <w:sdtContent>
           <w:r>
             <w:t xml:space="preserve">    </w:t>
@@ -3802,6 +3856,7 @@
           <w15:appearance w15:val="hidden"/>
           <w:text/>
         </w:sdtPr>
+        <w:sdtEndPr/>
         <w:sdtContent>
           <w:r>
             <w:t xml:space="preserve">    </w:t>
@@ -3850,6 +3905,7 @@
           <w15:appearance w15:val="hidden"/>
           <w:text/>
         </w:sdtPr>
+        <w:sdtEndPr/>
         <w:sdtContent>
           <w:r>
             <w:t xml:space="preserve">    </w:t>
@@ -4052,6 +4108,7 @@
           <w15:appearance w15:val="hidden"/>
           <w:text/>
         </w:sdtPr>
+        <w:sdtEndPr/>
         <w:sdtContent>
           <w:r>
             <w:t xml:space="preserve">    </w:t>
@@ -4086,6 +4143,7 @@
           <w15:appearance w15:val="hidden"/>
           <w:text/>
         </w:sdtPr>
+        <w:sdtEndPr/>
         <w:sdtContent>
           <w:r>
             <w:t xml:space="preserve">    </w:t>
@@ -4257,6 +4315,7 @@
           <w15:appearance w15:val="hidden"/>
           <w:text/>
         </w:sdtPr>
+        <w:sdtEndPr/>
         <w:sdtContent>
           <w:r>
             <w:rPr>
@@ -4398,6 +4457,7 @@
           <w15:appearance w15:val="hidden"/>
           <w:text/>
         </w:sdtPr>
+        <w:sdtEndPr/>
         <w:sdtContent>
           <w:r>
             <w:t xml:space="preserve">    </w:t>
@@ -4435,6 +4495,7 @@
           <w15:appearance w15:val="hidden"/>
           <w:text/>
         </w:sdtPr>
+        <w:sdtEndPr/>
         <w:sdtContent>
           <w:r>
             <w:rPr>
@@ -4595,6 +4656,7 @@
           </w:placeholder>
           <w:text/>
         </w:sdtPr>
+        <w:sdtEndPr/>
         <w:sdtContent>
           <w:r>
             <w:t xml:space="preserve">    </w:t>
@@ -4665,6 +4727,7 @@
           </w:placeholder>
           <w:text/>
         </w:sdtPr>
+        <w:sdtEndPr/>
         <w:sdtContent>
           <w:r>
             <w:t xml:space="preserve">    </w:t>
@@ -4770,6 +4833,7 @@
           <w15:appearance w15:val="hidden"/>
           <w:text/>
         </w:sdtPr>
+        <w:sdtEndPr/>
         <w:sdtContent>
           <w:r>
             <w:t xml:space="preserve">    </w:t>
@@ -4809,6 +4873,7 @@
           </w:placeholder>
           <w:text/>
         </w:sdtPr>
+        <w:sdtEndPr/>
         <w:sdtContent>
           <w:r>
             <w:rPr>
@@ -5009,6 +5074,7 @@
           <w15:appearance w15:val="hidden"/>
           <w:text/>
         </w:sdtPr>
+        <w:sdtEndPr/>
         <w:sdtContent>
           <w:r>
             <w:t xml:space="preserve">    </w:t>
@@ -5056,6 +5122,7 @@
           </w:placeholder>
           <w:text/>
         </w:sdtPr>
+        <w:sdtEndPr/>
         <w:sdtContent>
           <w:r>
             <w:t xml:space="preserve">    </w:t>
@@ -5089,6 +5156,7 @@
           </w:placeholder>
           <w:text/>
         </w:sdtPr>
+        <w:sdtEndPr/>
         <w:sdtContent>
           <w:r>
             <w:t xml:space="preserve">    </w:t>
@@ -7373,6 +7441,7 @@
   <w:style w:type="character" w:default="1" w:styleId="Fuentedeprrafopredeter">
     <w:name w:val="Default Paragraph Font"/>
     <w:uiPriority w:val="1"/>
+    <w:semiHidden/>
     <w:unhideWhenUsed/>
   </w:style>
   <w:style w:type="table" w:default="1" w:styleId="Tablanormal">
@@ -9022,11 +9091,14 @@
     <w:rsid w:val="003E69EB"/>
     <w:rsid w:val="003F3911"/>
     <w:rsid w:val="004D7778"/>
+    <w:rsid w:val="00590231"/>
     <w:rsid w:val="00635F6F"/>
+    <w:rsid w:val="00766980"/>
     <w:rsid w:val="007C55A8"/>
     <w:rsid w:val="00836298"/>
     <w:rsid w:val="00891CFB"/>
     <w:rsid w:val="008D6165"/>
+    <w:rsid w:val="00901231"/>
     <w:rsid w:val="00953D97"/>
     <w:rsid w:val="00966054"/>
     <w:rsid w:val="009E476D"/>

</xml_diff>